<commit_message>
Minor edits to lab assignment 2, post-turn in
</commit_message>
<xml_diff>
--- a/lab_assignments/lab_assignment_2/Guswiler_lab_assignment_2.docx
+++ b/lab_assignments/lab_assignment_2/Guswiler_lab_assignment_2.docx
@@ -112,7 +112,7 @@
           <w:noProof/>
         </w:rPr>
         <w:drawing>
-          <wp:anchor distT="0" distB="0" distL="114300" distR="114300" simplePos="0" relativeHeight="251658240" behindDoc="1" locked="0" layoutInCell="1" allowOverlap="1" wp14:anchorId="371E24CC" wp14:editId="4585FA42">
+          <wp:anchor distT="0" distB="0" distL="114300" distR="114300" simplePos="0" relativeHeight="251658240" behindDoc="1" locked="0" layoutInCell="1" allowOverlap="1" wp14:anchorId="371E24CC" wp14:editId="6302E075">
             <wp:simplePos x="0" y="0"/>
             <wp:positionH relativeFrom="column">
               <wp:posOffset>-47430</wp:posOffset>
@@ -221,10 +221,7 @@
         <w:t xml:space="preserve"> =</w:t>
       </w:r>
       <w:r>
-        <w:t xml:space="preserve"> 0.05)</w:t>
-      </w:r>
-      <w:r>
-        <w:t xml:space="preserve">. </w:t>
+        <w:t xml:space="preserve"> 0.05). </w:t>
       </w:r>
       <w:r>
         <w:t xml:space="preserve">As </w:t>
@@ -380,16 +377,13 @@
         <w:t>n</w:t>
       </w:r>
       <w:r>
-        <w:t xml:space="preserve"> = 45, </w:t>
-      </w:r>
-      <w:r>
-        <w:t>β</w:t>
+        <w:t xml:space="preserve"> = 45, β</w:t>
       </w:r>
       <w:r>
         <w:rPr>
           <w:vertAlign w:val="subscript"/>
         </w:rPr>
-        <w:t>1</w:t>
+        <w:t>0</w:t>
       </w:r>
       <w:r>
         <w:t xml:space="preserve"> =</w:t>
@@ -589,16 +583,13 @@
         <w:t>n</w:t>
       </w:r>
       <w:r>
-        <w:t xml:space="preserve"> = 45 and </w:t>
-      </w:r>
-      <w:r>
-        <w:t>β</w:t>
+        <w:t xml:space="preserve"> = 45 and β</w:t>
       </w:r>
       <w:r>
         <w:rPr>
           <w:vertAlign w:val="subscript"/>
         </w:rPr>
-        <w:t>1</w:t>
+        <w:t>0</w:t>
       </w:r>
       <w:r>
         <w:t xml:space="preserve"> =</w:t>
@@ -634,10 +625,7 @@
     </w:p>
     <w:p>
       <w:r>
-        <w:t xml:space="preserve">We observed the expected values calculated from a binomial GLM where slope and intercept remained constant </w:t>
-      </w:r>
-      <w:r>
-        <w:t>(</w:t>
+        <w:t>We observed the expected values calculated from a binomial GLM where slope and intercept remained constant (</w:t>
       </w:r>
       <w:r>
         <w:t>β</w:t>
@@ -652,31 +640,22 @@
         <w:t xml:space="preserve"> =</w:t>
       </w:r>
       <w:r>
-        <w:t xml:space="preserve"> -</w:t>
-      </w:r>
-      <w:r>
+        <w:t xml:space="preserve"> -1, </w:t>
+      </w:r>
+      <w:r>
+        <w:t>β</w:t>
+      </w:r>
+      <w:r>
+        <w:rPr>
+          <w:vertAlign w:val="subscript"/>
+        </w:rPr>
         <w:t>1</w:t>
       </w:r>
       <w:r>
-        <w:t xml:space="preserve">, </w:t>
-      </w:r>
-      <w:r>
-        <w:t>β</w:t>
-      </w:r>
-      <w:r>
-        <w:rPr>
-          <w:vertAlign w:val="subscript"/>
-        </w:rPr>
-        <w:t>1</w:t>
-      </w:r>
-      <w:r>
         <w:t xml:space="preserve"> =</w:t>
       </w:r>
       <w:r>
-        <w:t xml:space="preserve"> 0.05)</w:t>
-      </w:r>
-      <w:r>
-        <w:t>, but sample size was increased (</w:t>
+        <w:t xml:space="preserve"> 0.05), but sample size was increased (</w:t>
       </w:r>
       <w:r>
         <w:rPr>
@@ -707,7 +686,15 @@
         <w:t>)</w:t>
       </w:r>
       <w:r>
-        <w:t xml:space="preserve">. Similar to what we discussed in Part I, as sample size increased </w:t>
+        <w:t xml:space="preserve">. </w:t>
+      </w:r>
+      <w:proofErr w:type="gramStart"/>
+      <w:r>
+        <w:t>Similar to</w:t>
+      </w:r>
+      <w:proofErr w:type="gramEnd"/>
+      <w:r>
+        <w:t xml:space="preserve"> what we discussed in Part I, as sample size increased </w:t>
       </w:r>
       <w:r>
         <w:t xml:space="preserve">our estimates became more precise and accurate. The slope of the expected values deviated most drastically at </w:t>
@@ -1038,10 +1025,7 @@
     </w:p>
     <w:p>
       <w:r>
-        <w:t xml:space="preserve">Figure 3. </w:t>
-      </w:r>
-      <w:r>
-        <w:t>Plots of expected values calculated from a binomial GLM where β</w:t>
+        <w:t>Figure 3. Plots of expected values calculated from a binomial GLM where β</w:t>
       </w:r>
       <w:r>
         <w:rPr>
@@ -1053,13 +1037,7 @@
         <w:t xml:space="preserve"> =</w:t>
       </w:r>
       <w:r>
-        <w:t xml:space="preserve"> </w:t>
-      </w:r>
-      <w:r>
-        <w:t xml:space="preserve">-1 </w:t>
-      </w:r>
-      <w:r>
-        <w:t>and β</w:t>
+        <w:t xml:space="preserve"> -1 and β</w:t>
       </w:r>
       <w:r>
         <w:rPr>
@@ -1071,25 +1049,13 @@
         <w:t xml:space="preserve"> =</w:t>
       </w:r>
       <w:r>
-        <w:t xml:space="preserve"> </w:t>
-      </w:r>
-      <w:r>
-        <w:t>0.05</w:t>
-      </w:r>
-      <w:r>
-        <w:t xml:space="preserve">, but </w:t>
-      </w:r>
-      <w:r>
-        <w:t>sample size was set to a value of either 15 (top left), 100 (top right), 1</w:t>
+        <w:t xml:space="preserve"> 0.05, but sample size was set to a value of either 15 (top left), 100 (top right), 1</w:t>
       </w:r>
       <w:r>
         <w:t>,</w:t>
       </w:r>
       <w:r>
-        <w:t>000 (bottom left), or 10,000 (bottom right)</w:t>
-      </w:r>
-      <w:r>
-        <w:t>. The red line indicates the expected values with the shaded area displaying 95% confidence intervals of the values.</w:t>
+        <w:t>000 (bottom left), or 10,000 (bottom right). The red line indicates the expected values with the shaded area displaying 95% confidence intervals of the values.</w:t>
       </w:r>
     </w:p>
     <w:sectPr>

</xml_diff>